<commit_message>
boto3 and rsautl fixes
</commit_message>
<xml_diff>
--- a/week06_public_key/labs/csn09112_lab05.docx
+++ b/week06_public_key/labs/csn09112_lab05.docx
@@ -1981,7 +1981,7 @@
               <w:rPr>
                 <w:lang w:val="en-US" w:eastAsia="en-US"/>
               </w:rPr>
-              <w:t>rsautl</w:t>
+              <w:t>pkeyutl</w:t>
             </w:r>
             <w:proofErr w:type="spellEnd"/>
             <w:r>
@@ -2116,7 +2116,7 @@
             </w:r>
             <w:proofErr w:type="spellStart"/>
             <w:r>
-              <w:t>rsautl</w:t>
+              <w:t>pkeyutl</w:t>
             </w:r>
             <w:proofErr w:type="spellEnd"/>
             <w:r>
@@ -7535,8 +7535,87 @@
         <w:rPr>
           <w:lang w:eastAsia="en-US"/>
         </w:rPr>
-        <w:t>='RSAES_OAEP_SHA_1' for the encryption and decryption:</w:t>
-      </w:r>
+        <w:t>='RSAES_OAEP_SHA_1' for the encryption and decryption</w:t>
+      </w:r>
+      <w:r>
+        <w:rPr>
+          <w:lang w:eastAsia="en-US"/>
+        </w:rPr>
+        <w:t xml:space="preserve">. </w:t>
+      </w:r>
+      <w:r>
+        <w:rPr>
+          <w:lang w:eastAsia="en-US"/>
+        </w:rPr>
+        <w:t xml:space="preserve">Note, Boto3 </w:t>
+      </w:r>
+      <w:proofErr w:type="gramStart"/>
+      <w:r>
+        <w:rPr>
+          <w:lang w:eastAsia="en-US"/>
+        </w:rPr>
+        <w:t>was been</w:t>
+      </w:r>
+      <w:proofErr w:type="gramEnd"/>
+      <w:r>
+        <w:rPr>
+          <w:lang w:eastAsia="en-US"/>
+        </w:rPr>
+        <w:t xml:space="preserve"> depreciated for </w:t>
+      </w:r>
+      <w:proofErr w:type="spellStart"/>
+      <w:r>
+        <w:rPr>
+          <w:lang w:eastAsia="en-US"/>
+        </w:rPr>
+        <w:t>Pythofn</w:t>
+      </w:r>
+      <w:proofErr w:type="spellEnd"/>
+      <w:r>
+        <w:rPr>
+          <w:lang w:eastAsia="en-US"/>
+        </w:rPr>
+        <w:t xml:space="preserve"> 3.7, so just force Python to ignore any warnings with (assuming you have named the file 1.py):</w:t>
+      </w:r>
+    </w:p>
+    <w:p>
+      <w:pPr>
+        <w:rPr>
+          <w:lang w:eastAsia="en-US"/>
+        </w:rPr>
+      </w:pPr>
+    </w:p>
+    <w:p>
+      <w:pPr>
+        <w:pBdr>
+          <w:top w:val="single" w:sz="4" w:space="1" w:color="auto"/>
+          <w:left w:val="single" w:sz="4" w:space="4" w:color="auto"/>
+          <w:bottom w:val="single" w:sz="4" w:space="1" w:color="auto"/>
+          <w:right w:val="single" w:sz="4" w:space="4" w:color="auto"/>
+          <w:between w:val="single" w:sz="4" w:space="1" w:color="auto"/>
+          <w:bar w:val="single" w:sz="4" w:color="auto"/>
+        </w:pBdr>
+        <w:rPr>
+          <w:b/>
+          <w:bCs/>
+          <w:lang w:eastAsia="en-US"/>
+        </w:rPr>
+      </w:pPr>
+      <w:r>
+        <w:rPr>
+          <w:b/>
+          <w:bCs/>
+          <w:lang w:eastAsia="en-US"/>
+        </w:rPr>
+        <w:t>python3 -W ignore 1.py</w:t>
+      </w:r>
+    </w:p>
+    <w:p>
+      <w:pPr>
+        <w:rPr>
+          <w:lang w:eastAsia="en-US"/>
+        </w:rPr>
+      </w:pPr>
     </w:p>
     <w:p>
       <w:pPr>
@@ -8258,6 +8337,7 @@
           <w:szCs w:val="20"/>
           <w:lang w:eastAsia="en-US"/>
         </w:rPr>
+        <w:lastRenderedPageBreak/>
         <w:t xml:space="preserve">    except </w:t>
       </w:r>
       <w:proofErr w:type="spellStart"/>
@@ -9483,6 +9563,7 @@
         <w:ind w:left="900" w:hanging="900"/>
       </w:pPr>
       <w:r>
+        <w:lastRenderedPageBreak/>
         <w:t>6</w:t>
       </w:r>
       <w:r>
@@ -9577,14 +9658,7 @@
         <w:rPr>
           <w:lang w:eastAsia="en-US"/>
         </w:rPr>
-        <w:t xml:space="preserve">). N is known as the public </w:t>
-      </w:r>
-      <w:r>
-        <w:rPr>
-          <w:lang w:eastAsia="en-US"/>
-        </w:rPr>
-        <w:lastRenderedPageBreak/>
-        <w:t>modulus, and has, for security reasons, at least, 2048 bits. e is the public exponent (and typically a value of 65,537) and d is the private exponent. In the following, we create a 2K RSA key pair with:</w:t>
+        <w:t>). N is known as the public modulus, and has, for security reasons, at least, 2048 bits. e is the public exponent (and typically a value of 65,537) and d is the private exponent. In the following, we create a 2K RSA key pair with:</w:t>
       </w:r>
     </w:p>
     <w:p>
@@ -9709,7 +9783,14 @@
         <w:rPr>
           <w:lang w:eastAsia="en-US"/>
         </w:rPr>
-        <w:t xml:space="preserve"> and which integrate a HSM (Hardware Security Module) to create and process with our keys. Within the KMS, we can create and delete keys, along with encrypting and digital signing. It supports both ECDSA and RSA signing. For padding, KMS supports PKCS1 or PSS, and for hashing within the RSA signature, we can either have SHA-256, SHA-384 or SHA-512.  In AWS, we can create a key pair with the "</w:t>
+        <w:t xml:space="preserve"> and which integrate a HSM (Hardware Security Module) to create and process with our keys. Within the KMS, we can create and delete keys, along with encrypting and digital signing. It supports both ECDSA and RSA signing. For </w:t>
+      </w:r>
+      <w:r>
+        <w:rPr>
+          <w:lang w:eastAsia="en-US"/>
+        </w:rPr>
+        <w:lastRenderedPageBreak/>
+        <w:t>padding, KMS supports PKCS1 or PSS, and for hashing within the RSA signature, we can either have SHA-256, SHA-384 or SHA-512.  In AWS, we can create a key pair with the "</w:t>
       </w:r>
       <w:proofErr w:type="spellStart"/>
       <w:r>
@@ -9910,7 +9991,6 @@
         <w:rPr>
           <w:lang w:eastAsia="en-US"/>
         </w:rPr>
-        <w:lastRenderedPageBreak/>
         <w:t xml:space="preserve">        "</w:t>
       </w:r>
       <w:proofErr w:type="spellStart"/>
@@ -10648,7 +10728,6 @@
         </w:numPr>
       </w:pPr>
       <w:r>
-        <w:lastRenderedPageBreak/>
         <w:t>V</w:t>
       </w:r>
       <w:r>
@@ -11319,6 +11398,7 @@
         </w:pBdr>
       </w:pPr>
       <w:r>
+        <w:lastRenderedPageBreak/>
         <w:t>iD31FHWhXiHzRU6XFwxh93SQEYBxe4B0j/XaUb5TW1OIhbFwwk/</w:t>
       </w:r>
       <w:proofErr w:type="spellStart"/>
@@ -11399,7 +11479,6 @@
         </w:numPr>
       </w:pPr>
       <w:r>
-        <w:lastRenderedPageBreak/>
         <w:t>Checking the signature with OpenSSL</w:t>
       </w:r>
     </w:p>
@@ -13479,7 +13558,6 @@
   <w:style w:type="character" w:default="1" w:styleId="DefaultParagraphFont">
     <w:name w:val="Default Paragraph Font"/>
     <w:uiPriority w:val="1"/>
-    <w:semiHidden/>
     <w:unhideWhenUsed/>
   </w:style>
   <w:style w:type="table" w:default="1" w:styleId="TableNormal">
@@ -14240,6 +14318,15 @@
 </file>
 
 <file path=customXml/item2.xml><?xml version="1.0" encoding="utf-8"?>
+<?mso-contentType ?>
+<FormTemplates xmlns="http://schemas.microsoft.com/sharepoint/v3/contenttype/forms">
+  <Display>DocumentLibraryForm</Display>
+  <Edit>DocumentLibraryForm</Edit>
+  <New>DocumentLibraryForm</New>
+</FormTemplates>
+</file>
+
+<file path=customXml/item3.xml><?xml version="1.0" encoding="utf-8"?>
 <ct:contentTypeSchema xmlns:ct="http://schemas.microsoft.com/office/2006/metadata/contentType" xmlns:ma="http://schemas.microsoft.com/office/2006/metadata/properties/metaAttributes" ct:_="" ma:_="" ma:contentTypeName="Document" ma:contentTypeID="0x010100466F4F4B7D04A547935EFAA94B6A7409" ma:contentTypeVersion="7" ma:contentTypeDescription="Create a new document." ma:contentTypeScope="" ma:versionID="19b5f747ea73bbcc867909de564af0b0">
   <xsd:schema xmlns:xsd="http://www.w3.org/2001/XMLSchema" xmlns:xs="http://www.w3.org/2001/XMLSchema" xmlns:p="http://schemas.microsoft.com/office/2006/metadata/properties" xmlns:ns2="def4731b-809e-41b0-ae42-f6e8644f7d64" targetNamespace="http://schemas.microsoft.com/office/2006/metadata/properties" ma:root="true" ma:fieldsID="f71a673b1c1d837afb0520a30bca3d01" ns2:_="">
     <xsd:import namespace="def4731b-809e-41b0-ae42-f6e8644f7d64"/>
@@ -14399,15 +14486,6 @@
 </ct:contentTypeSchema>
 </file>
 
-<file path=customXml/item3.xml><?xml version="1.0" encoding="utf-8"?>
-<?mso-contentType ?>
-<FormTemplates xmlns="http://schemas.microsoft.com/sharepoint/v3/contenttype/forms">
-  <Display>DocumentLibraryForm</Display>
-  <Edit>DocumentLibraryForm</Edit>
-  <New>DocumentLibraryForm</New>
-</FormTemplates>
-</file>
-
 <file path=customXml/itemProps1.xml><?xml version="1.0" encoding="utf-8"?>
 <ds:datastoreItem xmlns:ds="http://schemas.openxmlformats.org/officeDocument/2006/customXml" ds:itemID="{37BCC1B0-54E8-8D46-B3E3-59BC0468A9C2}">
   <ds:schemaRefs>
@@ -14417,6 +14495,14 @@
 </file>
 
 <file path=customXml/itemProps2.xml><?xml version="1.0" encoding="utf-8"?>
+<ds:datastoreItem xmlns:ds="http://schemas.openxmlformats.org/officeDocument/2006/customXml" ds:itemID="{68E83E62-0A1F-451E-BEC9-8C986EC1ECB4}">
+  <ds:schemaRefs>
+    <ds:schemaRef ds:uri="http://schemas.microsoft.com/sharepoint/v3/contenttype/forms"/>
+  </ds:schemaRefs>
+</ds:datastoreItem>
+</file>
+
+<file path=customXml/itemProps3.xml><?xml version="1.0" encoding="utf-8"?>
 <ds:datastoreItem xmlns:ds="http://schemas.openxmlformats.org/officeDocument/2006/customXml" ds:itemID="{3ED493D4-3CA1-45D1-A2B7-80297AF0727D}">
   <ds:schemaRefs>
     <ds:schemaRef ds:uri="http://schemas.microsoft.com/office/2006/metadata/contentType"/>
@@ -14432,12 +14518,4 @@
     <ds:schemaRef ds:uri="http://schemas.microsoft.com/internal/obd"/>
   </ds:schemaRefs>
 </ds:datastoreItem>
-</file>
-
-<file path=customXml/itemProps3.xml><?xml version="1.0" encoding="utf-8"?>
-<ds:datastoreItem xmlns:ds="http://schemas.openxmlformats.org/officeDocument/2006/customXml" ds:itemID="{68E83E62-0A1F-451E-BEC9-8C986EC1ECB4}">
-  <ds:schemaRefs>
-    <ds:schemaRef ds:uri="http://schemas.microsoft.com/sharepoint/v3/contenttype/forms"/>
-  </ds:schemaRefs>
-</ds:datastoreItem>
 </file>
</xml_diff>